<commit_message>
Added advanced queries and updated Summary.
</commit_message>
<xml_diff>
--- a/Summary.docx
+++ b/Summary.docx
@@ -76,15 +76,28 @@
           <w:numId w:val="1"/>
         </w:numPr>
       </w:pPr>
-      <w:r>
-        <w:t xml:space="preserve">Constraints – </w:t>
+      <w:proofErr w:type="spellStart"/>
+      <w:r>
+        <w:t>Nonclustered</w:t>
+      </w:r>
+      <w:proofErr w:type="spellEnd"/>
+      <w:r>
+        <w:t xml:space="preserve"> index – </w:t>
       </w:r>
       <w:hyperlink r:id="rId7" w:history="1">
-        <w:r>
-          <w:rPr>
-            <w:rStyle w:val="Hyperlink"/>
-          </w:rPr>
-          <w:t>Constraints Script</w:t>
+        <w:proofErr w:type="spellStart"/>
+        <w:r>
+          <w:rPr>
+            <w:rStyle w:val="Hyperlink"/>
+          </w:rPr>
+          <w:t>NonClustered</w:t>
+        </w:r>
+        <w:proofErr w:type="spellEnd"/>
+        <w:r>
+          <w:rPr>
+            <w:rStyle w:val="Hyperlink"/>
+          </w:rPr>
+          <w:t xml:space="preserve"> Index Script</w:t>
         </w:r>
       </w:hyperlink>
     </w:p>
@@ -97,14 +110,14 @@
         </w:numPr>
       </w:pPr>
       <w:r>
-        <w:t xml:space="preserve">Procedures – </w:t>
+        <w:t xml:space="preserve">Constraints – </w:t>
       </w:r>
       <w:hyperlink r:id="rId8" w:history="1">
         <w:r>
           <w:rPr>
             <w:rStyle w:val="Hyperlink"/>
           </w:rPr>
-          <w:t>Procedure Script</w:t>
+          <w:t>Constraints Script</w:t>
         </w:r>
       </w:hyperlink>
     </w:p>
@@ -117,17 +130,14 @@
         </w:numPr>
       </w:pPr>
       <w:r>
-        <w:t>Views</w:t>
-      </w:r>
-      <w:r>
-        <w:t xml:space="preserve"> – </w:t>
+        <w:t xml:space="preserve">Procedures – </w:t>
       </w:r>
       <w:hyperlink r:id="rId9" w:history="1">
         <w:r>
           <w:rPr>
             <w:rStyle w:val="Hyperlink"/>
           </w:rPr>
-          <w:t>View Script</w:t>
+          <w:t>Procedure Script</w:t>
         </w:r>
       </w:hyperlink>
     </w:p>
@@ -140,14 +150,17 @@
         </w:numPr>
       </w:pPr>
       <w:r>
-        <w:t xml:space="preserve">Trigger – </w:t>
+        <w:t>Views</w:t>
+      </w:r>
+      <w:r>
+        <w:t xml:space="preserve"> – </w:t>
       </w:r>
       <w:hyperlink r:id="rId10" w:history="1">
         <w:r>
           <w:rPr>
             <w:rStyle w:val="Hyperlink"/>
           </w:rPr>
-          <w:t>Trigger Script</w:t>
+          <w:t>View Script</w:t>
         </w:r>
       </w:hyperlink>
     </w:p>
@@ -160,14 +173,14 @@
         </w:numPr>
       </w:pPr>
       <w:r>
-        <w:t xml:space="preserve">Columns based on function – </w:t>
+        <w:t xml:space="preserve">Trigger – </w:t>
       </w:r>
       <w:hyperlink r:id="rId11" w:history="1">
         <w:r>
           <w:rPr>
             <w:rStyle w:val="Hyperlink"/>
           </w:rPr>
-          <w:t>Function Script</w:t>
+          <w:t>Trigger Script</w:t>
         </w:r>
       </w:hyperlink>
     </w:p>
@@ -180,14 +193,57 @@
         </w:numPr>
       </w:pPr>
       <w:r>
+        <w:t xml:space="preserve">Columns based on function – </w:t>
+      </w:r>
+      <w:hyperlink r:id="rId12" w:history="1">
+        <w:r>
+          <w:rPr>
+            <w:rStyle w:val="Hyperlink"/>
+          </w:rPr>
+          <w:t>Function Script</w:t>
+        </w:r>
+      </w:hyperlink>
+    </w:p>
+    <w:p>
+      <w:pPr>
+        <w:pStyle w:val="ListParagraph"/>
+        <w:numPr>
+          <w:ilvl w:val="0"/>
+          <w:numId w:val="1"/>
+        </w:numPr>
+      </w:pPr>
+      <w:r>
         <w:t xml:space="preserve">Encryption – </w:t>
       </w:r>
-      <w:hyperlink r:id="rId12" w:history="1">
+      <w:hyperlink r:id="rId13" w:history="1">
         <w:r>
           <w:rPr>
             <w:rStyle w:val="Hyperlink"/>
           </w:rPr>
           <w:t>Encryption Script</w:t>
+        </w:r>
+      </w:hyperlink>
+    </w:p>
+    <w:p>
+      <w:pPr>
+        <w:pStyle w:val="ListParagraph"/>
+        <w:numPr>
+          <w:ilvl w:val="0"/>
+          <w:numId w:val="1"/>
+        </w:numPr>
+      </w:pPr>
+      <w:r>
+        <w:t>Tableau Dashboard –</w:t>
+      </w:r>
+      <w:r>
+        <w:t xml:space="preserve"> </w:t>
+      </w:r>
+      <w:hyperlink r:id="rId14" w:history="1">
+        <w:r>
+          <w:rPr>
+            <w:rStyle w:val="Hyperlink"/>
+          </w:rPr>
+          <w:t>TWB Notebook</w:t>
         </w:r>
       </w:hyperlink>
     </w:p>
@@ -205,7 +261,10 @@
         </w:rPr>
       </w:pPr>
       <w:r>
-        <w:t xml:space="preserve">Tableau Dashboard – </w:t>
+        <w:t xml:space="preserve">Tableau Dashboard - </w:t>
+      </w:r>
+      <w:r>
+        <w:t xml:space="preserve"> </w:t>
       </w:r>
       <w:r>
         <w:t>Dashboard PDF</w:t>
@@ -213,7 +272,7 @@
       <w:r>
         <w:t xml:space="preserve"> - </w:t>
       </w:r>
-      <w:hyperlink r:id="rId13" w:history="1">
+      <w:hyperlink r:id="rId15" w:history="1">
         <w:r>
           <w:rPr>
             <w:rStyle w:val="Hyperlink"/>
@@ -224,7 +283,7 @@
       <w:r>
         <w:t xml:space="preserve"> </w:t>
       </w:r>
-      <w:hyperlink r:id="rId14" w:history="1">
+      <w:hyperlink r:id="rId16" w:history="1">
         <w:r>
           <w:rPr>
             <w:rStyle w:val="Hyperlink"/>
@@ -235,7 +294,7 @@
       <w:r>
         <w:t xml:space="preserve"> </w:t>
       </w:r>
-      <w:hyperlink r:id="rId15" w:history="1">
+      <w:hyperlink r:id="rId17" w:history="1">
         <w:r>
           <w:rPr>
             <w:rStyle w:val="Hyperlink"/>
@@ -255,7 +314,7 @@
       <w:r>
         <w:t xml:space="preserve">GUI using Python, Flask, HTML, CSS, JS - </w:t>
       </w:r>
-      <w:hyperlink r:id="rId16" w:history="1">
+      <w:hyperlink r:id="rId18" w:history="1">
         <w:r>
           <w:rPr>
             <w:rStyle w:val="Hyperlink"/>

</xml_diff>